<commit_message>
Added text to figures
</commit_message>
<xml_diff>
--- a/custom_diffuser_cam_ray_duran_eecs_590_fall_2021_rev3d.docx
+++ b/custom_diffuser_cam_ray_duran_eecs_590_fall_2021_rev3d.docx
@@ -234,7 +234,16 @@
         <w:pStyle w:val="BodyText"/>
       </w:pPr>
       <w:r>
-        <w:t>The main motivation for a DiffuserCam is to provide a light field representation of 4-D information into a 2-D sensor. While capturing spatial and angle information we want the system to be inexpensive, flexible, and compact. Providing such a system as described above falls in the realm of light-field imaging which lends itself to many applications: 3D neural activity. (ref:</w:t>
+        <w:t>The main motivation for a DiffuserCam is to provide a light field representation of 4-D information into a 2-D sensor. While capturing spatial and angle information we want the system to be inexpensive, flexible, and compact. Providing such a system as described above falls in the realm of light-field imaging which lends itself to many applications: 3D neural activity</w:t>
+      </w:r>
+      <w:r>
+        <w:rPr>
+          <w:lang w:val="en-US"/>
+        </w:rPr>
+        <w:t>[3]</w:t>
+      </w:r>
+      <w:r>
+        <w:t>. (ref:</w:t>
       </w:r>
       <w:r>
         <w:rPr>
@@ -254,6 +263,12 @@
         <w:rPr>
           <w:lang w:val="en-US"/>
         </w:rPr>
+        <w:t>[4]</w:t>
+      </w:r>
+      <w:r>
+        <w:rPr>
+          <w:lang w:val="en-US"/>
+        </w:rPr>
         <w:t xml:space="preserve"> </w:t>
       </w:r>
       <w:r>
@@ -280,10 +295,25 @@
         <w:rPr>
           <w:lang w:val="en-US"/>
         </w:rPr>
+        <w:t>[5]</w:t>
+      </w:r>
+      <w:r>
+        <w:rPr>
+          <w:lang w:val="en-US"/>
+        </w:rPr>
         <w:t xml:space="preserve"> </w:t>
       </w:r>
       <w:r>
-        <w:t>(ref from Cai paper ref 9), and visual odometry(ref in Cai ref 11)</w:t>
+        <w:t>(ref from Cai paper ref 9), and visual odometry</w:t>
+      </w:r>
+      <w:r>
+        <w:rPr>
+          <w:lang w:val="en-US"/>
+        </w:rPr>
+        <w:t>[6]</w:t>
+      </w:r>
+      <w:r>
+        <w:t>(ref in Cai ref 11)</w:t>
       </w:r>
     </w:p>
     <w:p>
@@ -292,6 +322,12 @@
       </w:pPr>
       <w:r>
         <w:t>Why diffusers for lensless systems? At first glance a diffuser is a highly diffractive medium that would not seem to lend itself to light field imaging. A coded aperture light field is an alternative to a diffuser that can also achieve higher resolution than conventional cameras</w:t>
+      </w:r>
+      <w:r>
+        <w:rPr>
+          <w:lang w:val="en-US"/>
+        </w:rPr>
+        <w:t xml:space="preserve"> [7]</w:t>
       </w:r>
       <w:r>
         <w:rPr>
@@ -547,7 +583,31 @@
                             <w:sz w:val="16"/>
                             <w:szCs w:val="16"/>
                           </w:rPr>
-                          <w:t>Figure 1. Put in my notes here</w:t>
+                          <w:t>Fig</w:t>
+                        </w:r>
+                        <w:r>
+                          <w:rPr>
+                            <w:noProof/>
+                            <w:sz w:val="16"/>
+                            <w:szCs w:val="16"/>
+                          </w:rPr>
+                          <w:t>.</w:t>
+                        </w:r>
+                        <w:r>
+                          <w:rPr>
+                            <w:noProof/>
+                            <w:sz w:val="16"/>
+                            <w:szCs w:val="16"/>
+                          </w:rPr>
+                          <w:t xml:space="preserve"> 1. </w:t>
+                        </w:r>
+                        <w:r>
+                          <w:rPr>
+                            <w:noProof/>
+                            <w:sz w:val="16"/>
+                            <w:szCs w:val="16"/>
+                          </w:rPr>
+                          <w:t>Lateral dependencies of PSF thru diffuser</w:t>
                         </w:r>
                       </w:p>
                     </wne:txbxContent>
@@ -577,30 +637,38 @@
         <w:rPr>
           <w:lang w:val="en-US"/>
         </w:rPr>
-        <w:t xml:space="preserve">patterns on our sensor. The figure below shows the </w:t>
-      </w:r>
-      <w:proofErr w:type="spellStart"/>
-      <w:r>
-        <w:rPr>
-          <w:lang w:val="en-US"/>
-        </w:rPr>
-        <w:t>affect</w:t>
-      </w:r>
-      <w:proofErr w:type="spellEnd"/>
+        <w:t xml:space="preserve">patterns on our sensor. </w:t>
+      </w:r>
+      <w:r>
+        <w:rPr>
+          <w:lang w:val="en-US"/>
+        </w:rPr>
+        <w:t>Fig. 1</w:t>
+      </w:r>
+      <w:r>
+        <w:rPr>
+          <w:lang w:val="en-US"/>
+        </w:rPr>
+        <w:t xml:space="preserve"> shows the </w:t>
+      </w:r>
+      <w:r>
+        <w:rPr>
+          <w:lang w:val="en-US"/>
+        </w:rPr>
+        <w:t>effect</w:t>
+      </w:r>
       <w:r>
         <w:rPr>
           <w:lang w:val="en-US"/>
         </w:rPr>
         <w:t xml:space="preserve"> of </w:t>
       </w:r>
-      <w:proofErr w:type="gramStart"/>
-      <w:r>
-        <w:rPr>
-          <w:lang w:val="en-US"/>
-        </w:rPr>
-        <w:t>lateral</w:t>
-      </w:r>
-      <w:proofErr w:type="gramEnd"/>
+      <w:r>
+        <w:rPr>
+          <w:lang w:val="en-US"/>
+        </w:rPr>
+        <w:t>lateral,</w:t>
+      </w:r>
       <w:r>
         <w:rPr>
           <w:lang w:val="en-US"/>
@@ -612,6 +680,12 @@
           <w:lang w:val="en-US"/>
         </w:rPr>
         <w:t>.</w:t>
+      </w:r>
+      <w:r>
+        <w:rPr>
+          <w:lang w:val="en-US"/>
+        </w:rPr>
+        <w:t xml:space="preserve"> Fig 2. is a top-level flow of system.</w:t>
       </w:r>
     </w:p>
     <w:p>
@@ -738,14 +812,28 @@
                             <w:sz w:val="16"/>
                             <w:szCs w:val="16"/>
                           </w:rPr>
-                          <w:t>Figure</w:t>
+                          <w:t>Fi</w:t>
                         </w:r>
                         <w:r>
                           <w:rPr>
                             <w:sz w:val="16"/>
                             <w:szCs w:val="16"/>
                           </w:rPr>
-                          <w:t xml:space="preserve"> 2. Some info</w:t>
+                          <w:t>g.</w:t>
+                        </w:r>
+                        <w:r>
+                          <w:rPr>
+                            <w:sz w:val="16"/>
+                            <w:szCs w:val="16"/>
+                          </w:rPr>
+                          <w:t xml:space="preserve"> 2. </w:t>
+                        </w:r>
+                        <w:r>
+                          <w:rPr>
+                            <w:sz w:val="16"/>
+                            <w:szCs w:val="16"/>
+                          </w:rPr>
+                          <w:t>Top level flow of DiffuserCam</w:t>
                         </w:r>
                       </w:p>
                     </wne:txbxContent>
@@ -1714,25 +1802,25 @@
         </w:drawing>
       </w:r>
       <w:r>
-        <w:t xml:space="preserve">For our experiments we used a Raspberry Pi Camera V2 sensor with some modifications (see discussion section). The sensor itself is a CMOS device with 3280(H) x 2464(V) active </w:t>
+        <w:t>For our experiments we used a Raspberry Pi Camera V2 sensor with some modifications (see discussion section). The sensor itself is a CMOS device with 3280(H) x 2464(V) active pixel count. The platform system is a Raspberry Pi 4 Model B with HDMI ports and an interface for an external sensor. For our light source we used a flashlight with a pinhole covering the LED and black adhesive to limit output other than a pin hole to simulate our point source for calibration. Another flashlight was used to properly illuminate our object of interest.</w:t>
       </w:r>
     </w:p>
     <w:p>
       <w:pPr>
         <w:pStyle w:val="BodyText"/>
-        <w:ind w:firstLine="0pt"/>
-      </w:pPr>
-      <w:r>
-        <w:t>pixel count. The platform system is a Raspberry Pi 4 Model B with HDMI ports and an interface for an external sensor. For our light source we used a flashlight with a pinhole covering the LED and black adhesive to limit output other than a pin hole to simulate our point source for calibration. Another flashlight was used to properly illuminate our object of interest.</w:t>
-      </w:r>
-    </w:p>
-    <w:p>
-      <w:pPr>
-        <w:pStyle w:val="BodyText"/>
       </w:pPr>
       <w:r>
         <w:lastRenderedPageBreak/>
-        <w:t xml:space="preserve">The diffusers we used were single and double-sided ordinary scotch tape. We also constructed with two paper clips that supported a mask that fit over the CMOS sensor assembly. The entire assembly was outfitted with black opaque tape to block and limit stray light other than from our point source. All the experiments were done in as dark an environment as possible. Black tape was also used for an aperture. </w:t>
+        <w:t>The diffusers we used were single and double-sided ordinary scotch tape. We also constructed with two paper clips that supported a mask that fit over the CMOS sensor assembly</w:t>
+      </w:r>
+      <w:r>
+        <w:rPr>
+          <w:lang w:val="en-US"/>
+        </w:rPr>
+        <w:t>, see Fig. 3</w:t>
+      </w:r>
+      <w:r>
+        <w:t xml:space="preserve">. The entire assembly was outfitted with black opaque tape to block and limit stray light other than from our point source. All the experiments were done in as dark an environment as possible. Black tape was also used for an aperture. </w:t>
       </w:r>
     </w:p>
     <w:p>
@@ -1817,7 +1905,23 @@
           <w:szCs w:val="16"/>
           <w:lang w:val="en-US"/>
         </w:rPr>
-        <w:t>Figure X</w:t>
+        <w:t>Fig</w:t>
+      </w:r>
+      <w:r>
+        <w:rPr>
+          <w:sz w:val="16"/>
+          <w:szCs w:val="16"/>
+          <w:lang w:val="en-US"/>
+        </w:rPr>
+        <w:t>. 3.</w:t>
+      </w:r>
+      <w:r>
+        <w:rPr>
+          <w:sz w:val="16"/>
+          <w:szCs w:val="16"/>
+          <w:lang w:val="en-US"/>
+        </w:rPr>
+        <w:t xml:space="preserve"> Aperture, sensor, and makeshift housing to hold diffuser over sensor</w:t>
       </w:r>
     </w:p>
     <w:p>
@@ -1844,17 +1948,27 @@
     <w:p>
       <w:pPr>
         <w:pStyle w:val="BodyText"/>
-      </w:pPr>
-      <w:r>
-        <w:t xml:space="preserve">All results are using the FISTA algorithm that was outlined in the previous method section. The average computation time for reconstruction is about 30 seconds for 100 iterations. This is run on a Dell workstation that uses an Intel Core i7-8700 CPU @ 3.2Ghz with 32.0GB of RAM using Windows 10 Enterprise operating system. All code is run on PyCharm 2020.1.1 Professional Edition. Python code is downloaded and slightly modified to run on our workstation environment from [ List </w:t>
-      </w:r>
-      <w:proofErr w:type="spellStart"/>
-      <w:r>
-        <w:t>ANtipa</w:t>
-      </w:r>
-      <w:proofErr w:type="spellEnd"/>
-      <w:r>
-        <w:t xml:space="preserve"> reference]</w:t>
+        <w:rPr>
+          <w:lang w:val="en-US"/>
+        </w:rPr>
+      </w:pPr>
+      <w:r>
+        <w:t>All results are using the FISTA algorithm that was outlined in the previous method section. The average computation time for reconstruction is about 30 seconds for 100 iterations. This is run on a Dell workstation that uses an Intel Core i7-8700 CPU @ 3.2Ghz with 32.0GB of RAM using Windows 10 Enterprise operating system. All code is run on PyCharm 2020.1.1 Professional Edition. Python code is downloaded and slightly modified to run on our workstation environment from</w:t>
+      </w:r>
+      <w:r>
+        <w:rPr>
+          <w:lang w:val="en-US"/>
+        </w:rPr>
+        <w:t>.</w:t>
+      </w:r>
+      <w:r>
+        <w:t xml:space="preserve"> </w:t>
+      </w:r>
+      <w:r>
+        <w:rPr>
+          <w:lang w:val="en-US"/>
+        </w:rPr>
+        <w:t>[1]</w:t>
       </w:r>
     </w:p>
     <w:p>
@@ -1869,7 +1983,39 @@
         <w:rPr>
           <w:lang w:val="en-US"/>
         </w:rPr>
-        <w:t xml:space="preserve"> The object that was used for all experiments is a pen with the face of an animated character. </w:t>
+        <w:t xml:space="preserve"> The object that was used for all experiments is a pen with the face of an animated character</w:t>
+      </w:r>
+      <w:r>
+        <w:rPr>
+          <w:lang w:val="en-US"/>
+        </w:rPr>
+        <w:t>, see Fig 11.</w:t>
+      </w:r>
+      <w:r>
+        <w:rPr>
+          <w:lang w:val="en-US"/>
+        </w:rPr>
+        <w:t xml:space="preserve"> </w:t>
+      </w:r>
+      <w:r>
+        <w:rPr>
+          <w:lang w:val="en-US"/>
+        </w:rPr>
+        <w:t xml:space="preserve">Fig 5. Shows our results from using double-sided tape. The algorithm for all experiments was run with at least 80 iterations using the Fast Iterative Shrinkage Thresholding Algorithm (FISTA) instead of a simple gradient. Also, for even faster speed there are options to use Alternating Direction Method of </w:t>
+      </w:r>
+      <w:proofErr w:type="gramStart"/>
+      <w:r>
+        <w:rPr>
+          <w:lang w:val="en-US"/>
+        </w:rPr>
+        <w:t>Multipliers(</w:t>
+      </w:r>
+      <w:proofErr w:type="gramEnd"/>
+      <w:r>
+        <w:rPr>
+          <w:lang w:val="en-US"/>
+        </w:rPr>
+        <w:t>ADMM). Results for single sided, Antipa and double-sided response are in Figs. 5-10 respectively.</w:t>
       </w:r>
     </w:p>
     <w:p>
@@ -2018,7 +2164,28 @@
                             <w:sz w:val="16"/>
                             <w:szCs w:val="16"/>
                           </w:rPr>
-                          <w:t>Figure with red arrow</w:t>
+                          <w:t>Fig</w:t>
+                        </w:r>
+                        <w:r>
+                          <w:rPr>
+                            <w:sz w:val="16"/>
+                            <w:szCs w:val="16"/>
+                          </w:rPr>
+                          <w:t>. 4.</w:t>
+                        </w:r>
+                        <w:r>
+                          <w:rPr>
+                            <w:sz w:val="16"/>
+                            <w:szCs w:val="16"/>
+                          </w:rPr>
+                          <w:t xml:space="preserve"> </w:t>
+                        </w:r>
+                        <w:r>
+                          <w:rPr>
+                            <w:sz w:val="16"/>
+                            <w:szCs w:val="16"/>
+                          </w:rPr>
+                          <w:t>Red arrow shows tilt to sensor assembly</w:t>
                         </w:r>
                       </w:p>
                     </wne:txbxContent>
@@ -2070,7 +2237,19 @@
         <w:rPr>
           <w:lang w:val="en-US"/>
         </w:rPr>
-        <w:t>( see figure X)</w:t>
+        <w:t xml:space="preserve">( see </w:t>
+      </w:r>
+      <w:r>
+        <w:rPr>
+          <w:lang w:val="en-US"/>
+        </w:rPr>
+        <w:t>Fig. 4.</w:t>
+      </w:r>
+      <w:r>
+        <w:rPr>
+          <w:lang w:val="en-US"/>
+        </w:rPr>
+        <w:t>)</w:t>
       </w:r>
       <w:r>
         <w:t xml:space="preserve"> However, this requires some disassembly</w:t>
@@ -2243,6 +2422,7 @@
         <w:rPr>
           <w:lang w:val="en-US"/>
         </w:rPr>
+        <w:lastRenderedPageBreak/>
         <w:t xml:space="preserve"> The first</w:t>
       </w:r>
       <w:r>
@@ -2292,7 +2472,6 @@
           <w:noProof/>
           <w:lang w:val="en-US"/>
         </w:rPr>
-        <w:lastRenderedPageBreak/>
         <w:drawing>
           <wp:anchor distT="45720" distB="45720" distL="114300" distR="114300" simplePos="0" relativeHeight="251694080" behindDoc="0" locked="0" layoutInCell="1" allowOverlap="1" wp14:anchorId="024C0F86" wp14:editId="78E56105">
             <wp:simplePos x="0" y="0"/>
@@ -2380,8 +2559,46 @@
                         </w:r>
                       </w:p>
                       <w:p>
-                        <w:r>
-                          <w:t xml:space="preserve">Figure X.    </w:t>
+                        <w:pPr>
+                          <w:rPr>
+                            <w:sz w:val="16"/>
+                            <w:szCs w:val="16"/>
+                          </w:rPr>
+                        </w:pPr>
+                        <w:r>
+                          <w:rPr>
+                            <w:sz w:val="16"/>
+                            <w:szCs w:val="16"/>
+                          </w:rPr>
+                          <w:t xml:space="preserve">Fig.  </w:t>
+                        </w:r>
+                        <w:r>
+                          <w:rPr>
+                            <w:sz w:val="16"/>
+                            <w:szCs w:val="16"/>
+                          </w:rPr>
+                          <w:t xml:space="preserve">5. Double sided tape used as a diffuser. Upper Left is for 20 iterations reconstructions. Upper right, Lower </w:t>
+                        </w:r>
+                        <w:r>
+                          <w:rPr>
+                            <w:sz w:val="16"/>
+                            <w:szCs w:val="16"/>
+                          </w:rPr>
+                          <w:t>left,</w:t>
+                        </w:r>
+                        <w:r>
+                          <w:rPr>
+                            <w:sz w:val="16"/>
+                            <w:szCs w:val="16"/>
+                          </w:rPr>
+                          <w:t xml:space="preserve"> and Lower right are 40,60 and 80 iterations of FISTA algorithm </w:t>
+                        </w:r>
+                        <w:r>
+                          <w:rPr>
+                            <w:sz w:val="16"/>
+                            <w:szCs w:val="16"/>
+                          </w:rPr>
+                          <w:t xml:space="preserve"> </w:t>
                         </w:r>
                       </w:p>
                     </wne:txbxContent>
@@ -2481,7 +2698,143 @@
         <w:rPr>
           <w:lang w:val="en-US"/>
         </w:rPr>
-        <w:t xml:space="preserve">, </w:t>
+        <w:t>,</w:t>
+      </w:r>
+      <w:r>
+        <w:rPr>
+          <w:lang w:val="en-US"/>
+        </w:rPr>
+        <w:t xml:space="preserve"> Antipa </w:t>
+      </w:r>
+      <w:r>
+        <w:rPr>
+          <w:lang w:val="en-US"/>
+        </w:rPr>
+        <w:t>[</w:t>
+      </w:r>
+      <w:r>
+        <w:rPr>
+          <w:lang w:val="en-US"/>
+        </w:rPr>
+        <w:t>1] states that only one calibration is needed, yet they even recommend one at each depth of the object</w:t>
+      </w:r>
+      <w:r>
+        <w:rPr>
+          <w:lang w:val="en-US"/>
+        </w:rPr>
+        <w:t xml:space="preserve">, which adds complexity to the overall system and makes reconstruction problematic for objects that are complex. Finally, the number of point sources of the object limit the accuracy of reconstruction. Note this is different than a regular camera where the </w:t>
+      </w:r>
+      <w:r>
+        <w:rPr>
+          <w:lang w:val="en-US"/>
+        </w:rPr>
+        <w:t>computation is not a function of the object.</w:t>
+      </w:r>
+      <w:r>
+        <w:rPr>
+          <w:lang w:val="en-US"/>
+        </w:rPr>
+        <w:t xml:space="preserve"> Antipa</w:t>
+      </w:r>
+      <w:r>
+        <w:rPr>
+          <w:lang w:val="en-US"/>
+        </w:rPr>
+        <w:t xml:space="preserve"> </w:t>
+      </w:r>
+      <w:r>
+        <w:rPr>
+          <w:lang w:val="en-US"/>
+        </w:rPr>
+        <w:t>[1] and Cai</w:t>
+      </w:r>
+      <w:r>
+        <w:rPr>
+          <w:lang w:val="en-US"/>
+        </w:rPr>
+        <w:t xml:space="preserve"> </w:t>
+      </w:r>
+      <w:r>
+        <w:rPr>
+          <w:lang w:val="en-US"/>
+        </w:rPr>
+        <w:t>[</w:t>
+      </w:r>
+      <w:r>
+        <w:rPr>
+          <w:lang w:val="en-US"/>
+        </w:rPr>
+        <w:t>8</w:t>
+      </w:r>
+      <w:r>
+        <w:rPr>
+          <w:lang w:val="en-US"/>
+        </w:rPr>
+        <w:t xml:space="preserve">] both show the effect of increasing the complexity of and </w:t>
+      </w:r>
+      <w:r>
+        <w:rPr>
+          <w:lang w:val="en-US"/>
+        </w:rPr>
+        <w:t>object and</w:t>
+      </w:r>
+      <w:r>
+        <w:rPr>
+          <w:lang w:val="en-US"/>
+        </w:rPr>
+        <w:t xml:space="preserve"> </w:t>
+      </w:r>
+      <w:r>
+        <w:rPr>
+          <w:lang w:val="en-US"/>
+        </w:rPr>
+        <w:t xml:space="preserve">increase of </w:t>
+      </w:r>
+      <w:r>
+        <w:rPr>
+          <w:lang w:val="en-US"/>
+        </w:rPr>
+        <w:t xml:space="preserve">the </w:t>
+      </w:r>
+      <w:r>
+        <w:rPr>
+          <w:lang w:val="en-US"/>
+        </w:rPr>
+        <w:t>condition number for an increase in angular sampling.</w:t>
+      </w:r>
+      <w:r>
+        <w:rPr>
+          <w:lang w:val="en-US"/>
+        </w:rPr>
+        <w:t xml:space="preserve"> </w:t>
+      </w:r>
+      <w:r>
+        <w:rPr>
+          <w:lang w:val="en-US"/>
+        </w:rPr>
+        <w:t xml:space="preserve"> </w:t>
+      </w:r>
+    </w:p>
+    <w:p>
+      <w:pPr>
+        <w:pStyle w:val="Heading1"/>
+      </w:pPr>
+      <w:r>
+        <w:t>Conclusion</w:t>
+      </w:r>
+    </w:p>
+    <w:p>
+      <w:pPr>
+        <w:pStyle w:val="BodyText"/>
+        <w:rPr>
+          <w:lang w:val="en-US"/>
+        </w:rPr>
+      </w:pPr>
+      <w:r>
+        <w:rPr>
+          <w:lang w:val="en-US"/>
+        </w:rPr>
+        <w:t xml:space="preserve">Following the guide outlined in </w:t>
       </w:r>
       <w:r>
         <w:rPr>
@@ -2493,7 +2846,74 @@
         <w:rPr>
           <w:lang w:val="en-US"/>
         </w:rPr>
-        <w:t xml:space="preserve">1] states that only one calibration is needed, yet they even recommend one at each depth of the </w:t>
+        <w:t xml:space="preserve">1], we tried to </w:t>
+      </w:r>
+      <w:r>
+        <w:rPr>
+          <w:lang w:val="en-US"/>
+        </w:rPr>
+        <w:t xml:space="preserve">build with the same components that were outlined in their </w:t>
+      </w:r>
+      <w:r>
+        <w:rPr>
+          <w:lang w:val="en-US"/>
+        </w:rPr>
+        <w:t>tutorial.</w:t>
+      </w:r>
+      <w:r>
+        <w:rPr>
+          <w:u w:val="words"/>
+          <w:lang w:val="en-US"/>
+        </w:rPr>
+        <w:t xml:space="preserve"> </w:t>
+      </w:r>
+      <w:r>
+        <w:rPr>
+          <w:lang w:val="en-US"/>
+        </w:rPr>
+        <w:t xml:space="preserve">We listed two of the </w:t>
+      </w:r>
+      <w:r>
+        <w:rPr>
+          <w:lang w:val="en-US"/>
+        </w:rPr>
+        <w:t>challenges</w:t>
+      </w:r>
+      <w:r>
+        <w:rPr>
+          <w:lang w:val="en-US"/>
+        </w:rPr>
+        <w:t xml:space="preserve"> encountered, one was modifying</w:t>
+      </w:r>
+      <w:r>
+        <w:rPr>
+          <w:lang w:val="en-US"/>
+        </w:rPr>
+        <w:t xml:space="preserve"> the sensor and</w:t>
+      </w:r>
+      <w:r>
+        <w:rPr>
+          <w:lang w:val="en-US"/>
+        </w:rPr>
+        <w:t xml:space="preserve"> the second was perform</w:t>
+      </w:r>
+      <w:r>
+        <w:rPr>
+          <w:lang w:val="en-US"/>
+        </w:rPr>
+        <w:t xml:space="preserve">ing </w:t>
+      </w:r>
+      <w:r>
+        <w:rPr>
+          <w:lang w:val="en-US"/>
+        </w:rPr>
+        <w:t>calibration.</w:t>
+      </w:r>
+      <w:r>
+        <w:rPr>
+          <w:lang w:val="en-US"/>
+        </w:rPr>
+        <w:t xml:space="preserve"> We were not able to get a satisfactory caustic pattern that would allow us </w:t>
       </w:r>
     </w:p>
     <w:p>
@@ -2508,144 +2928,200 @@
         <w:rPr>
           <w:lang w:val="en-US"/>
         </w:rPr>
-        <w:t>object</w:t>
-      </w:r>
-      <w:r>
-        <w:rPr>
-          <w:lang w:val="en-US"/>
-        </w:rPr>
-        <w:t xml:space="preserve">, which adds complexity to the overall system and makes reconstruction problematic for objects that are complex. Finally, the number of point sources of the object limit the accuracy of reconstruction. Note this is different than a regular camera where the </w:t>
-      </w:r>
-      <w:r>
-        <w:rPr>
-          <w:lang w:val="en-US"/>
-        </w:rPr>
-        <w:t>computation is not a function of the object.</w:t>
-      </w:r>
-      <w:r>
-        <w:rPr>
-          <w:lang w:val="en-US"/>
-        </w:rPr>
-        <w:t xml:space="preserve"> Antipa[1] and Cai[X] both show the effect of increasing the complexity of and object, with [X] showing the </w:t>
-      </w:r>
-      <w:r>
-        <w:rPr>
-          <w:lang w:val="en-US"/>
-        </w:rPr>
-        <w:t>increase of condition number for an increase in angular sampling.</w:t>
-      </w:r>
-      <w:r>
-        <w:rPr>
-          <w:lang w:val="en-US"/>
-        </w:rPr>
+        <w:t xml:space="preserve">with some accuracy to recover the object. Also, with both of our chosen diffusers, single sided </w:t>
+      </w:r>
+      <w:r>
+        <w:rPr>
+          <w:lang w:val="en-US"/>
+        </w:rPr>
+        <w:t>tape,</w:t>
+      </w:r>
+      <w:r>
+        <w:rPr>
+          <w:lang w:val="en-US"/>
+        </w:rPr>
+        <w:t xml:space="preserve"> and </w:t>
+      </w:r>
+      <w:r>
+        <w:rPr>
+          <w:lang w:val="en-US"/>
+        </w:rPr>
+        <w:t>double-sided</w:t>
+      </w:r>
+      <w:r>
+        <w:rPr>
+          <w:lang w:val="en-US"/>
+        </w:rPr>
+        <w:t xml:space="preserve"> tape, we had the same point spread function on our sensor</w:t>
+      </w:r>
+      <w:r>
+        <w:rPr>
+          <w:lang w:val="en-US"/>
+        </w:rPr>
+        <w:t>.</w:t>
+      </w:r>
+    </w:p>
+    <w:p>
+      <w:pPr>
+        <w:pStyle w:val="BodyText"/>
+        <w:rPr>
+          <w:lang w:val="en-US"/>
+        </w:rPr>
+      </w:pPr>
+      <w:r>
+        <w:rPr>
+          <w:lang w:val="en-US"/>
+        </w:rPr>
+        <w:t>There are three things that we would like to expand on after this project. The first</w:t>
+      </w:r>
+      <w:r>
+        <w:rPr>
+          <w:lang w:val="en-US"/>
+        </w:rPr>
+        <w:t xml:space="preserve"> is </w:t>
+      </w:r>
+      <w:r>
+        <w:t>&lt;We are currently setting up a lab to replicate the work of Antipa</w:t>
+      </w:r>
+      <w:proofErr w:type="gramStart"/>
+      <w:r>
+        <w:t>…..</w:t>
+      </w:r>
+      <w:proofErr w:type="gramEnd"/>
+      <w:r>
+        <w:t>&gt;&lt; Here are some specs from the system that we are trying to build &gt;</w:t>
+      </w:r>
+      <w:r>
+        <w:rPr>
+          <w:lang w:val="en-US"/>
+        </w:rPr>
+        <w:t xml:space="preserve">. </w:t>
+      </w:r>
+    </w:p>
+    <w:p>
+      <w:pPr>
+        <w:pStyle w:val="BodyText"/>
+        <w:rPr>
+          <w:lang w:val="en-US"/>
+        </w:rPr>
+      </w:pPr>
+      <w:r>
+        <w:rPr>
+          <w:lang w:val="en-US"/>
+        </w:rPr>
+        <w:t>The second item that w</w:t>
+      </w:r>
+      <w:r>
+        <w:rPr>
+          <w:lang w:val="en-US"/>
+        </w:rPr>
+        <w:t>e</w:t>
+      </w:r>
+      <w:r>
+        <w:t xml:space="preserve"> hope to explore</w:t>
+      </w:r>
+      <w:r>
+        <w:rPr>
+          <w:lang w:val="en-US"/>
+        </w:rPr>
+        <w:t xml:space="preserve"> is to </w:t>
+      </w:r>
+      <w:r>
+        <w:t>model PSF</w:t>
+      </w:r>
+      <w:r>
+        <w:rPr>
+          <w:lang w:val="en-US"/>
+        </w:rPr>
+        <w:t>s</w:t>
+      </w:r>
+      <w:r>
+        <w:t xml:space="preserve"> with a formula </w:t>
+      </w:r>
+      <w:r>
+        <w:t>like</w:t>
+      </w:r>
+      <w:r>
+        <w:t xml:space="preserve"> J</w:t>
+      </w:r>
+      <w:r>
+        <w:rPr>
+          <w:lang w:val="en-US"/>
+        </w:rPr>
+        <w:t>i</w:t>
+      </w:r>
+      <w:r>
+        <w:t>n</w:t>
+      </w:r>
+      <w:r>
+        <w:rPr>
+          <w:lang w:val="en-US"/>
+        </w:rPr>
+        <w:t>[X}</w:t>
+      </w:r>
+      <w:r>
         <w:t xml:space="preserve"> </w:t>
       </w:r>
-      <w:r>
-        <w:rPr>
-          <w:lang w:val="en-US"/>
-        </w:rPr>
-        <w:t xml:space="preserve"> </w:t>
-      </w:r>
-    </w:p>
-    <w:p>
-      <w:pPr>
-        <w:pStyle w:val="Heading1"/>
-      </w:pPr>
-      <w:r>
-        <w:t>Conclusion</w:t>
-      </w:r>
-    </w:p>
-    <w:p>
-      <w:pPr>
-        <w:pStyle w:val="BodyText"/>
-        <w:rPr>
-          <w:lang w:val="en-US"/>
-        </w:rPr>
-      </w:pPr>
-      <w:r>
-        <w:rPr>
-          <w:lang w:val="en-US"/>
-        </w:rPr>
-        <w:t xml:space="preserve">Following the guide outlined in </w:t>
-      </w:r>
-      <w:r>
-        <w:rPr>
-          <w:lang w:val="en-US"/>
-        </w:rPr>
-        <w:t>Antipa [</w:t>
-      </w:r>
-      <w:r>
-        <w:rPr>
-          <w:lang w:val="en-US"/>
-        </w:rPr>
-        <w:t xml:space="preserve">1], we tried to </w:t>
-      </w:r>
-      <w:r>
-        <w:rPr>
-          <w:lang w:val="en-US"/>
-        </w:rPr>
-        <w:t xml:space="preserve">build with the same components that were outlined in their </w:t>
-      </w:r>
-      <w:r>
-        <w:rPr>
-          <w:lang w:val="en-US"/>
-        </w:rPr>
-        <w:t>tutorial.</w:t>
-      </w:r>
-      <w:r>
-        <w:rPr>
-          <w:u w:val="words"/>
-          <w:lang w:val="en-US"/>
-        </w:rPr>
-        <w:t xml:space="preserve"> </w:t>
-      </w:r>
-      <w:r>
-        <w:rPr>
-          <w:lang w:val="en-US"/>
-        </w:rPr>
-        <w:t xml:space="preserve">We listed two of the </w:t>
-      </w:r>
-      <w:r>
-        <w:rPr>
-          <w:lang w:val="en-US"/>
-        </w:rPr>
-        <w:t>challenges</w:t>
-      </w:r>
-      <w:r>
-        <w:rPr>
-          <w:lang w:val="en-US"/>
-        </w:rPr>
-        <w:t xml:space="preserve"> encountered, one was modifying</w:t>
-      </w:r>
-      <w:r>
-        <w:rPr>
-          <w:lang w:val="en-US"/>
-        </w:rPr>
-        <w:t xml:space="preserve"> the sensor and</w:t>
-      </w:r>
-      <w:r>
-        <w:rPr>
-          <w:lang w:val="en-US"/>
-        </w:rPr>
-        <w:t xml:space="preserve"> the second was perform</w:t>
-      </w:r>
-      <w:r>
-        <w:rPr>
-          <w:lang w:val="en-US"/>
-        </w:rPr>
-        <w:t xml:space="preserve">ing </w:t>
-      </w:r>
-      <w:r>
-        <w:rPr>
-          <w:lang w:val="en-US"/>
-        </w:rPr>
-        <w:t>calibration.</w:t>
-      </w:r>
-      <w:r>
-        <w:rPr>
-          <w:lang w:val="en-US"/>
-        </w:rPr>
-        <w:t xml:space="preserve"> We were not able to get a satisfactory caustic pattern that would allow us </w:t>
+      <w:proofErr w:type="gramStart"/>
+      <w:r>
+        <w:t>and also</w:t>
+      </w:r>
+      <w:proofErr w:type="gramEnd"/>
+      <w:r>
+        <w:t xml:space="preserve"> look at off -axis </w:t>
+      </w:r>
+      <w:r>
+        <w:lastRenderedPageBreak/>
+        <w:t>performance</w:t>
+      </w:r>
+      <w:r>
+        <w:rPr>
+          <w:lang w:val="en-US"/>
+        </w:rPr>
+        <w:t xml:space="preserve">. </w:t>
+      </w:r>
+      <w:r>
+        <w:t xml:space="preserve">The paper from( reference </w:t>
+      </w:r>
+      <w:r>
+        <w:rPr>
+          <w:lang w:val="en-US"/>
+        </w:rPr>
+        <w:t>&lt;</w:t>
+      </w:r>
+      <w:r>
+        <w:t xml:space="preserve">JIN&gt; outlines a method that can help with avoiding the use of extensive calibration in order to provide better reconstruction. The idea is based on using Fourier optics first to express the system PSF as a function with only one unknown variable, which is the diffuser phase distribution.  Then </w:t>
+      </w:r>
+      <w:proofErr w:type="spellStart"/>
+      <w:r>
+        <w:t>JIn</w:t>
+      </w:r>
+      <w:proofErr w:type="spellEnd"/>
+      <w:r>
+        <w:t xml:space="preserve"> et al. proceeds to estimate the diffuser phase by using laser beam shaping theory. Using an architecture with a </w:t>
+      </w:r>
+      <w:r>
+        <w:t>Fourier</w:t>
+      </w:r>
+      <w:r>
+        <w:t xml:space="preserve"> lens between the diffuser and the sensor, and that fact that a far-field distribution of laser beams is proportional to the Fourier Transform of the near-field distribution, the phase of the diffuser corresponds to the phase of the diffuser which then corresponds </w:t>
+      </w:r>
+      <w:r>
+        <w:rPr>
+          <w:lang w:val="en-US"/>
+        </w:rPr>
+        <w:t>to</w:t>
+      </w:r>
+      <w:r>
+        <w:t xml:space="preserve"> the near-field component, retrievable by phase retrieval methods( here we make reference to </w:t>
+      </w:r>
+      <w:proofErr w:type="spellStart"/>
+      <w:r>
+        <w:t>JIn’s</w:t>
+      </w:r>
+      <w:proofErr w:type="spellEnd"/>
+      <w:r>
+        <w:t xml:space="preserve"> paper and use ref 20-22}</w:t>
       </w:r>
     </w:p>
     <w:p>
@@ -2660,31 +3136,75 @@
         <w:rPr>
           <w:lang w:val="en-US"/>
         </w:rPr>
-        <w:t xml:space="preserve">with some accuracy to recover the object. Also, with both of our chosen diffusers, single sided </w:t>
-      </w:r>
-      <w:r>
-        <w:rPr>
-          <w:lang w:val="en-US"/>
-        </w:rPr>
-        <w:t>tape,</w:t>
-      </w:r>
-      <w:r>
-        <w:rPr>
-          <w:lang w:val="en-US"/>
-        </w:rPr>
-        <w:t xml:space="preserve"> and </w:t>
-      </w:r>
-      <w:r>
-        <w:rPr>
-          <w:lang w:val="en-US"/>
-        </w:rPr>
-        <w:t>double-sided</w:t>
-      </w:r>
-      <w:r>
-        <w:rPr>
-          <w:lang w:val="en-US"/>
-        </w:rPr>
-        <w:t xml:space="preserve"> tape, we had the same point spread function on our sensor</w:t>
+        <w:t>T</w:t>
+      </w:r>
+      <w:r>
+        <w:rPr>
+          <w:lang w:val="en-US"/>
+        </w:rPr>
+        <w:t xml:space="preserve">he third area that we would like to expand on is how the models </w:t>
+      </w:r>
+      <w:r>
+        <w:rPr>
+          <w:lang w:val="en-US"/>
+        </w:rPr>
+        <w:t>are built a</w:t>
+      </w:r>
+      <w:r>
+        <w:rPr>
+          <w:lang w:val="en-US"/>
+        </w:rPr>
+        <w:t>round</w:t>
+      </w:r>
+      <w:r>
+        <w:rPr>
+          <w:lang w:val="en-US"/>
+        </w:rPr>
+        <w:t xml:space="preserve"> light field fundamentals. For example, our diffuser cam using the ideas outlined by </w:t>
+      </w:r>
+      <w:proofErr w:type="gramStart"/>
+      <w:r>
+        <w:rPr>
+          <w:lang w:val="en-US"/>
+        </w:rPr>
+        <w:t>Antipa[</w:t>
+      </w:r>
+      <w:proofErr w:type="gramEnd"/>
+      <w:r>
+        <w:rPr>
+          <w:lang w:val="en-US"/>
+        </w:rPr>
+        <w:t>1] is built by using ray optics. Here we note the main limitation of this approach is that</w:t>
+      </w:r>
+      <w:r>
+        <w:rPr>
+          <w:lang w:val="en-US"/>
+        </w:rPr>
+        <w:t xml:space="preserve"> it</w:t>
+      </w:r>
+      <w:r>
+        <w:rPr>
+          <w:lang w:val="en-US"/>
+        </w:rPr>
+        <w:t xml:space="preserve"> assumes that the diffuser to sensor distances </w:t>
+      </w:r>
+      <w:r>
+        <w:rPr>
+          <w:lang w:val="en-US"/>
+        </w:rPr>
+        <w:t>is</w:t>
+      </w:r>
+      <w:r>
+        <w:rPr>
+          <w:lang w:val="en-US"/>
+        </w:rPr>
+        <w:t xml:space="preserve"> small. For many applications this is not a good </w:t>
+      </w:r>
+      <w:r>
+        <w:rPr>
+          <w:lang w:val="en-US"/>
+        </w:rPr>
+        <w:t>assumption</w:t>
       </w:r>
       <w:r>
         <w:rPr>
@@ -2692,168 +3212,107 @@
         </w:rPr>
         <w:t>.</w:t>
       </w:r>
-    </w:p>
-    <w:p>
-      <w:pPr>
-        <w:pStyle w:val="BodyText"/>
-        <w:rPr>
-          <w:lang w:val="en-US"/>
-        </w:rPr>
-      </w:pPr>
-      <w:r>
-        <w:rPr>
-          <w:lang w:val="en-US"/>
-        </w:rPr>
-        <w:t>There are three things that we would like to expand on after this project. The first</w:t>
-      </w:r>
-      <w:r>
-        <w:rPr>
-          <w:lang w:val="en-US"/>
-        </w:rPr>
-        <w:t xml:space="preserve"> is </w:t>
-      </w:r>
-      <w:r>
-        <w:t>&lt;We are currently setting up a lab to replicate the work of Antipa</w:t>
+      <w:r>
+        <w:rPr>
+          <w:lang w:val="en-US"/>
+        </w:rPr>
+        <w:t xml:space="preserve"> An</w:t>
+      </w:r>
+      <w:r>
+        <w:rPr>
+          <w:lang w:val="en-US"/>
+        </w:rPr>
+        <w:t xml:space="preserve"> alternative way would use wave-optics that better model diffractive effects.</w:t>
+      </w:r>
+      <w:r>
+        <w:rPr>
+          <w:lang w:val="en-US"/>
+        </w:rPr>
+        <w:t xml:space="preserve"> Here the Wigner distribution</w:t>
+      </w:r>
+      <w:r>
+        <w:rPr>
+          <w:lang w:val="en-US"/>
+        </w:rPr>
+        <w:t>, originally developed to study quantum mechanics, can be used</w:t>
+      </w:r>
+      <w:r>
+        <w:rPr>
+          <w:lang w:val="en-US"/>
+        </w:rPr>
+        <w:t xml:space="preserve"> </w:t>
+      </w:r>
+      <w:r>
+        <w:rPr>
+          <w:lang w:val="en-US"/>
+        </w:rPr>
+        <w:t xml:space="preserve">to model the light field without the diffuser to sensor </w:t>
       </w:r>
       <w:proofErr w:type="gramStart"/>
       <w:r>
-        <w:t>…..</w:t>
+        <w:rPr>
+          <w:lang w:val="en-US"/>
+        </w:rPr>
+        <w:t>constraint( see</w:t>
       </w:r>
       <w:proofErr w:type="gramEnd"/>
       <w:r>
-        <w:t>&gt;&lt; Here are some specs from the system that we are trying to build &gt;</w:t>
-      </w:r>
-      <w:r>
-        <w:rPr>
-          <w:lang w:val="en-US"/>
-        </w:rPr>
-        <w:t xml:space="preserve">. </w:t>
-      </w:r>
-    </w:p>
-    <w:p>
-      <w:pPr>
-        <w:pStyle w:val="BodyText"/>
-        <w:rPr>
-          <w:lang w:val="en-US"/>
-        </w:rPr>
-      </w:pPr>
-      <w:r>
-        <w:rPr>
-          <w:lang w:val="en-US"/>
-        </w:rPr>
-        <w:t>The second item that w</w:t>
-      </w:r>
-      <w:r>
-        <w:rPr>
-          <w:lang w:val="en-US"/>
-        </w:rPr>
-        <w:t>e</w:t>
-      </w:r>
-      <w:r>
-        <w:t xml:space="preserve"> hope to explore</w:t>
-      </w:r>
-      <w:r>
-        <w:rPr>
-          <w:lang w:val="en-US"/>
-        </w:rPr>
-        <w:t xml:space="preserve"> is to </w:t>
-      </w:r>
-      <w:r>
-        <w:t>model PSF</w:t>
-      </w:r>
-      <w:r>
-        <w:rPr>
-          <w:lang w:val="en-US"/>
-        </w:rPr>
-        <w:t>s</w:t>
-      </w:r>
-      <w:r>
-        <w:t xml:space="preserve"> with a formula </w:t>
-      </w:r>
-      <w:r>
-        <w:t>like</w:t>
-      </w:r>
-      <w:r>
-        <w:t xml:space="preserve"> J</w:t>
-      </w:r>
-      <w:r>
-        <w:rPr>
-          <w:lang w:val="en-US"/>
-        </w:rPr>
-        <w:t>i</w:t>
-      </w:r>
-      <w:r>
-        <w:t>n</w:t>
-      </w:r>
-      <w:r>
-        <w:rPr>
-          <w:lang w:val="en-US"/>
-        </w:rPr>
-        <w:t>[X}</w:t>
+        <w:rPr>
+          <w:lang w:val="en-US"/>
+        </w:rPr>
+        <w:t xml:space="preserve"> reference for </w:t>
+      </w:r>
+      <w:proofErr w:type="spellStart"/>
+      <w:r>
+        <w:rPr>
+          <w:lang w:val="en-US"/>
+        </w:rPr>
+        <w:t>wigner</w:t>
+      </w:r>
+      <w:proofErr w:type="spellEnd"/>
+      <w:r>
+        <w:rPr>
+          <w:lang w:val="en-US"/>
+        </w:rPr>
+        <w:t>)</w:t>
+      </w:r>
+    </w:p>
+    <w:p>
+      <w:pPr>
+        <w:jc w:val="both"/>
+      </w:pPr>
+      <w:r>
+        <w:t xml:space="preserve">The overall paradigm of using a diffuser to capture 4-D plenoptic information in a 2-D sensor </w:t>
+      </w:r>
+      <w:r>
+        <w:t xml:space="preserve">in engineering terms </w:t>
+      </w:r>
+      <w:r>
+        <w:t>means less samples and an overall reduction in the complexity of the acquisition system. This translates into</w:t>
       </w:r>
       <w:r>
         <w:t xml:space="preserve"> </w:t>
       </w:r>
-      <w:proofErr w:type="gramStart"/>
-      <w:r>
-        <w:t>and also</w:t>
-      </w:r>
-      <w:proofErr w:type="gramEnd"/>
-      <w:r>
-        <w:t xml:space="preserve"> look at off -axis performance</w:t>
-      </w:r>
-      <w:r>
-        <w:rPr>
-          <w:lang w:val="en-US"/>
-        </w:rPr>
-        <w:t xml:space="preserve">. </w:t>
-      </w:r>
-      <w:r>
-        <w:t xml:space="preserve">The paper from( reference </w:t>
-      </w:r>
-      <w:r>
-        <w:rPr>
-          <w:lang w:val="en-US"/>
-        </w:rPr>
-        <w:t>&lt;</w:t>
-      </w:r>
-      <w:r>
-        <w:t xml:space="preserve">JIN&gt; outlines a </w:t>
-      </w:r>
-      <w:r>
-        <w:lastRenderedPageBreak/>
-        <w:t xml:space="preserve">method that can help with avoiding the use of extensive calibration in order to provide better reconstruction. The idea is based on using Fourier optics first to express the system PSF as a function with only one unknown variable, which is the diffuser phase distribution.  Then </w:t>
-      </w:r>
-      <w:proofErr w:type="spellStart"/>
-      <w:r>
-        <w:t>JIn</w:t>
-      </w:r>
-      <w:proofErr w:type="spellEnd"/>
-      <w:r>
-        <w:t xml:space="preserve"> et al. proceeds to estimate the diffuser phase by using laser beam shaping theory. Using an architecture with a </w:t>
-      </w:r>
-      <w:r>
-        <w:t>Fourier</w:t>
-      </w:r>
-      <w:r>
-        <w:t xml:space="preserve"> lens between the diffuser and the sensor, and that fact that a far-field distribution of laser beams is proportional to the Fourier Transform of the near-field distribution, the phase of the diffuser corresponds to the phase of the diffuser which then corresponds </w:t>
-      </w:r>
-      <w:proofErr w:type="spellStart"/>
-      <w:r>
-        <w:t>ot</w:t>
-      </w:r>
-      <w:proofErr w:type="spellEnd"/>
-      <w:r>
-        <w:t xml:space="preserve"> the near-field component, retrievable by phase retrieval methods( here we make reference to </w:t>
-      </w:r>
-      <w:proofErr w:type="spellStart"/>
-      <w:r>
-        <w:t>JIn’s</w:t>
-      </w:r>
-      <w:proofErr w:type="spellEnd"/>
-      <w:r>
-        <w:t xml:space="preserve"> paper and use ref 20-22}</w:t>
-      </w:r>
+      <w:r>
+        <w:t>1) less power, 2)</w:t>
+      </w:r>
+      <w:r>
+        <w:t xml:space="preserve"> </w:t>
+      </w:r>
+      <w:r>
+        <w:t>less hardware</w:t>
+      </w:r>
+      <w:r>
+        <w:t xml:space="preserve"> </w:t>
+      </w:r>
+      <w:r>
+        <w:t>,3) simpler algorithms for acquiring (directly proportional to hardware), 4) less speed for sampling (even non-uniform sampling), 5) less bandwidth, and 6) less storage and a general ability of the engineer to trade-off performance given the “compactness” of sensing.</w:t>
+      </w:r>
+    </w:p>
+    <w:p>
+      <w:pPr>
+        <w:jc w:val="both"/>
+      </w:pPr>
     </w:p>
     <w:p>
       <w:pPr>
@@ -2867,105 +3326,31 @@
         <w:rPr>
           <w:lang w:val="en-US"/>
         </w:rPr>
-        <w:t>T</w:t>
-      </w:r>
-      <w:r>
-        <w:rPr>
-          <w:lang w:val="en-US"/>
-        </w:rPr>
-        <w:t xml:space="preserve">he third area that we would like to expand on is how the models </w:t>
-      </w:r>
-      <w:r>
-        <w:rPr>
-          <w:lang w:val="en-US"/>
-        </w:rPr>
-        <w:t>are built a</w:t>
-      </w:r>
-      <w:r>
-        <w:rPr>
-          <w:lang w:val="en-US"/>
-        </w:rPr>
-        <w:t>round</w:t>
-      </w:r>
-      <w:r>
-        <w:rPr>
-          <w:lang w:val="en-US"/>
-        </w:rPr>
-        <w:t xml:space="preserve"> light field fundamentals. For example, our diffuser cam using the ideas outlined by </w:t>
-      </w:r>
-      <w:proofErr w:type="gramStart"/>
-      <w:r>
-        <w:rPr>
-          <w:lang w:val="en-US"/>
-        </w:rPr>
-        <w:t>Antipa[</w:t>
-      </w:r>
-      <w:proofErr w:type="gramEnd"/>
-      <w:r>
-        <w:rPr>
-          <w:lang w:val="en-US"/>
-        </w:rPr>
-        <w:t>1] is built by using ray optics. Here we note the main limitation of this approach is that</w:t>
-      </w:r>
-      <w:r>
-        <w:rPr>
-          <w:lang w:val="en-US"/>
-        </w:rPr>
-        <w:t xml:space="preserve"> it</w:t>
-      </w:r>
-      <w:r>
-        <w:rPr>
-          <w:lang w:val="en-US"/>
-        </w:rPr>
-        <w:t xml:space="preserve"> assumes that the diffuser to sensor distances </w:t>
-      </w:r>
-      <w:r>
-        <w:rPr>
-          <w:lang w:val="en-US"/>
-        </w:rPr>
-        <w:t>is</w:t>
-      </w:r>
-      <w:r>
-        <w:rPr>
-          <w:lang w:val="en-US"/>
-        </w:rPr>
-        <w:t xml:space="preserve"> small. For many applications this is not a good </w:t>
-      </w:r>
-      <w:r>
-        <w:rPr>
-          <w:lang w:val="en-US"/>
-        </w:rPr>
-        <w:t>assumption</w:t>
-      </w:r>
-      <w:r>
-        <w:rPr>
-          <w:lang w:val="en-US"/>
-        </w:rPr>
-        <w:t>.</w:t>
-      </w:r>
-      <w:r>
-        <w:rPr>
-          <w:lang w:val="en-US"/>
-        </w:rPr>
-        <w:t xml:space="preserve"> An</w:t>
-      </w:r>
-      <w:r>
-        <w:rPr>
-          <w:lang w:val="en-US"/>
-        </w:rPr>
-        <w:t xml:space="preserve"> alternative way would use wave-optics that better model diffractive effects.</w:t>
-      </w:r>
-      <w:r>
-        <w:rPr>
-          <w:lang w:val="en-US"/>
-        </w:rPr>
-        <w:t xml:space="preserve"> Here the Wigner distribution</w:t>
-      </w:r>
-      <w:r>
-        <w:rPr>
-          <w:lang w:val="en-US"/>
-        </w:rPr>
-        <w:t>, originally developed to study quantum mechanics, can be used</w:t>
+        <w:t xml:space="preserve">Further developing </w:t>
+      </w:r>
+      <w:r>
+        <w:rPr>
+          <w:lang w:val="en-US"/>
+        </w:rPr>
+        <w:t>d</w:t>
+      </w:r>
+      <w:r>
+        <w:rPr>
+          <w:lang w:val="en-US"/>
+        </w:rPr>
+        <w:t>iffuser light field modeling</w:t>
+      </w:r>
+      <w:r>
+        <w:rPr>
+          <w:lang w:val="en-US"/>
+        </w:rPr>
+        <w:t xml:space="preserve"> to the point where complex objects can be reconstructed</w:t>
+      </w:r>
+      <w:r>
+        <w:rPr>
+          <w:lang w:val="en-US"/>
+        </w:rPr>
+        <w:t xml:space="preserve"> with robust and repeatable results</w:t>
       </w:r>
       <w:r>
         <w:rPr>
@@ -2977,178 +3362,59 @@
         <w:rPr>
           <w:lang w:val="en-US"/>
         </w:rPr>
-        <w:t xml:space="preserve">to model the light field without the diffuser to sensor </w:t>
-      </w:r>
-      <w:proofErr w:type="gramStart"/>
-      <w:r>
-        <w:rPr>
-          <w:lang w:val="en-US"/>
-        </w:rPr>
-        <w:t>constraint( see</w:t>
-      </w:r>
-      <w:proofErr w:type="gramEnd"/>
-      <w:r>
-        <w:rPr>
-          <w:lang w:val="en-US"/>
-        </w:rPr>
-        <w:t xml:space="preserve"> reference for </w:t>
-      </w:r>
-      <w:proofErr w:type="spellStart"/>
-      <w:r>
-        <w:rPr>
-          <w:lang w:val="en-US"/>
-        </w:rPr>
-        <w:t>wigner</w:t>
-      </w:r>
-      <w:proofErr w:type="spellEnd"/>
-      <w:r>
-        <w:rPr>
-          <w:lang w:val="en-US"/>
-        </w:rPr>
-        <w:t>)</w:t>
-      </w:r>
-    </w:p>
-    <w:p>
-      <w:pPr>
-        <w:jc w:val="both"/>
-      </w:pPr>
-      <w:r>
-        <w:t xml:space="preserve">The overall paradigm of using a diffuser to capture 4-D plenoptic information in a 2-D sensor </w:t>
-      </w:r>
-      <w:r>
-        <w:t xml:space="preserve">in engineering terms </w:t>
-      </w:r>
-      <w:r>
-        <w:t>means less samples and an overall reduction in the complexity of the acquisition system. This translates into</w:t>
-      </w:r>
-      <w:r>
-        <w:t xml:space="preserve"> </w:t>
-      </w:r>
-      <w:r>
-        <w:t>1) less power, 2)</w:t>
-      </w:r>
-      <w:r>
-        <w:t xml:space="preserve"> </w:t>
-      </w:r>
-      <w:r>
-        <w:t>less hardware</w:t>
-      </w:r>
-      <w:r>
-        <w:t xml:space="preserve"> </w:t>
-      </w:r>
-      <w:r>
-        <w:t>,3) simpler algorithms for acquiring (directly proportional to hardware), 4) less speed for sampling (even non-uniform sampling), 5) less bandwidth, and 6) less storage and a general ability of the engineer to trade-off performance given the “compactness” of sensing.</w:t>
-      </w:r>
-    </w:p>
-    <w:p>
-      <w:pPr>
-        <w:jc w:val="both"/>
-      </w:pPr>
+        <w:t>wil</w:t>
+      </w:r>
+      <w:r>
+        <w:rPr>
+          <w:lang w:val="en-US"/>
+        </w:rPr>
+        <w:t>l</w:t>
+      </w:r>
+      <w:r>
+        <w:rPr>
+          <w:lang w:val="en-US"/>
+        </w:rPr>
+        <w:t xml:space="preserve"> allow t</w:t>
+      </w:r>
+      <w:r>
+        <w:rPr>
+          <w:lang w:val="en-US"/>
+        </w:rPr>
+        <w:t>he</w:t>
+      </w:r>
+      <w:r>
+        <w:rPr>
+          <w:lang w:val="en-US"/>
+        </w:rPr>
+        <w:t xml:space="preserve"> realiz</w:t>
+      </w:r>
+      <w:r>
+        <w:rPr>
+          <w:lang w:val="en-US"/>
+        </w:rPr>
+        <w:t>ation of</w:t>
+      </w:r>
+      <w:r>
+        <w:rPr>
+          <w:lang w:val="en-US"/>
+        </w:rPr>
+        <w:t xml:space="preserve"> many new and interesting applications. </w:t>
+      </w:r>
+    </w:p>
+    <w:p>
+      <w:pPr>
+        <w:pStyle w:val="Heading5"/>
+      </w:pPr>
+      <w:r>
+        <w:t>References</w:t>
+      </w:r>
     </w:p>
     <w:p>
       <w:pPr>
         <w:pStyle w:val="BodyText"/>
-        <w:ind w:firstLine="0pt"/>
-        <w:rPr>
-          <w:lang w:val="en-US"/>
-        </w:rPr>
-      </w:pPr>
-      <w:r>
-        <w:rPr>
-          <w:lang w:val="en-US"/>
-        </w:rPr>
-        <w:t xml:space="preserve">Further developing </w:t>
-      </w:r>
-      <w:r>
-        <w:rPr>
-          <w:lang w:val="en-US"/>
-        </w:rPr>
-        <w:t>d</w:t>
-      </w:r>
-      <w:r>
-        <w:rPr>
-          <w:lang w:val="en-US"/>
-        </w:rPr>
-        <w:t>iffuser light field modeling</w:t>
-      </w:r>
-      <w:r>
-        <w:rPr>
-          <w:lang w:val="en-US"/>
-        </w:rPr>
-        <w:t xml:space="preserve"> to the point where complex objects can be reconstructed</w:t>
-      </w:r>
-      <w:r>
-        <w:rPr>
-          <w:lang w:val="en-US"/>
-        </w:rPr>
-        <w:t xml:space="preserve"> with robust and repeatable results</w:t>
-      </w:r>
-      <w:r>
-        <w:rPr>
-          <w:lang w:val="en-US"/>
-        </w:rPr>
-        <w:t xml:space="preserve"> </w:t>
-      </w:r>
-      <w:r>
-        <w:rPr>
-          <w:lang w:val="en-US"/>
-        </w:rPr>
-        <w:t>wil</w:t>
-      </w:r>
-      <w:r>
-        <w:rPr>
-          <w:lang w:val="en-US"/>
-        </w:rPr>
-        <w:t>l</w:t>
-      </w:r>
-      <w:r>
-        <w:rPr>
-          <w:lang w:val="en-US"/>
-        </w:rPr>
-        <w:t xml:space="preserve"> allow t</w:t>
-      </w:r>
-      <w:r>
-        <w:rPr>
-          <w:lang w:val="en-US"/>
-        </w:rPr>
-        <w:t>he</w:t>
-      </w:r>
-      <w:r>
-        <w:rPr>
-          <w:lang w:val="en-US"/>
-        </w:rPr>
-        <w:t xml:space="preserve"> realiz</w:t>
-      </w:r>
-      <w:r>
-        <w:rPr>
-          <w:lang w:val="en-US"/>
-        </w:rPr>
-        <w:t>ation of</w:t>
-      </w:r>
-      <w:r>
-        <w:rPr>
-          <w:lang w:val="en-US"/>
-        </w:rPr>
-        <w:t xml:space="preserve"> many new and interesting applications. </w:t>
-      </w:r>
-    </w:p>
-    <w:p>
-      <w:pPr>
-        <w:pStyle w:val="Heading5"/>
-      </w:pPr>
-      <w:r>
-        <w:t>References</w:t>
-      </w:r>
-    </w:p>
-    <w:p>
-      <w:pPr>
-        <w:pStyle w:val="BodyText"/>
-      </w:pPr>
-      <w:r>
-        <w:t xml:space="preserve">The template will number citations consecutively within brackets [1]. The sentence punctuation follows the bracket [2]. </w:t>
-      </w:r>
-      <w:r>
-        <w:t>Refer simply to the reference number, as in [3]—do not use “Ref. [3]” or “reference [3]” except at the beginning of a sentence: “Reference [3] was the first</w:t>
+      </w:pPr>
+      <w:r>
+        <w:t>The template will number citations consecutively within brackets [1]. The sentence punctuation follows the bracket [2]. Refer simply to the reference number, as in [3]—do not use “Ref. [3]” or “reference [3]” except at the beginning of a sentence: “Reference [3] was the first</w:t>
       </w:r>
       <w:r>
         <w:rPr>
@@ -3566,10 +3832,63 @@
                         </w:r>
                       </w:p>
                       <w:p>
-                        <w:r>
-                          <w:t>Figure X</w:t>
+                        <w:pPr>
+                          <w:rPr>
+                            <w:sz w:val="16"/>
+                            <w:szCs w:val="16"/>
+                          </w:rPr>
+                        </w:pPr>
+                        <w:r>
+                          <w:rPr>
+                            <w:sz w:val="16"/>
+                            <w:szCs w:val="16"/>
+                          </w:rPr>
+                          <w:t>Fig</w:t>
+                        </w:r>
+                        <w:r>
+                          <w:rPr>
+                            <w:sz w:val="16"/>
+                            <w:szCs w:val="16"/>
+                          </w:rPr>
+                          <w:t xml:space="preserve">. </w:t>
+                        </w:r>
+                        <w:r>
+                          <w:rPr>
+                            <w:sz w:val="16"/>
+                            <w:szCs w:val="16"/>
+                          </w:rPr>
+                          <w:t>7</w:t>
+                        </w:r>
+                        <w:r>
+                          <w:rPr>
+                            <w:sz w:val="16"/>
+                            <w:szCs w:val="16"/>
+                          </w:rPr>
+                          <w:t>.</w:t>
+                        </w:r>
+                        <w:r>
+                          <w:rPr>
+                            <w:sz w:val="16"/>
+                            <w:szCs w:val="16"/>
+                          </w:rPr>
+                          <w:t xml:space="preserve"> </w:t>
+                        </w:r>
+                        <w:r>
+                          <w:rPr>
+                            <w:sz w:val="16"/>
+                            <w:szCs w:val="16"/>
+                          </w:rPr>
+                          <w:t>Single</w:t>
+                        </w:r>
+                        <w:r>
+                          <w:rPr>
+                            <w:sz w:val="16"/>
+                            <w:szCs w:val="16"/>
+                          </w:rPr>
+                          <w:t xml:space="preserve"> sided tape used as a diffuser. Upper Left is for 20 iterations reconstructions. Upper right, Lower left, and Lower right are 40,60 and 80 iterations of FISTA algorithm  </w:t>
                         </w:r>
                       </w:p>
+                      <w:p/>
                     </wne:txbxContent>
                   </wp:txbx>
                   <wp:bodyPr rot="0" vert="horz" wrap="square" lIns="91440" tIns="45720" rIns="91440" bIns="45720" anchor="t" anchorCtr="0">
@@ -3684,9 +4003,61 @@
                       <w:p>
                         <w:pPr>
                           <w:jc w:val="start"/>
+                          <w:rPr>
+                            <w:sz w:val="16"/>
+                            <w:szCs w:val="16"/>
+                          </w:rPr>
                         </w:pPr>
                         <w:r>
-                          <w:t>Figure X</w:t>
+                          <w:rPr>
+                            <w:sz w:val="16"/>
+                            <w:szCs w:val="16"/>
+                          </w:rPr>
+                          <w:t>Fig</w:t>
+                        </w:r>
+                        <w:r>
+                          <w:rPr>
+                            <w:sz w:val="16"/>
+                            <w:szCs w:val="16"/>
+                          </w:rPr>
+                          <w:t>. 6.</w:t>
+                        </w:r>
+                        <w:r>
+                          <w:rPr>
+                            <w:sz w:val="16"/>
+                            <w:szCs w:val="16"/>
+                          </w:rPr>
+                          <w:t xml:space="preserve"> Single</w:t>
+                        </w:r>
+                        <w:r>
+                          <w:rPr>
+                            <w:sz w:val="16"/>
+                            <w:szCs w:val="16"/>
+                          </w:rPr>
+                          <w:t xml:space="preserve"> sided tape </w:t>
+                        </w:r>
+                        <w:proofErr w:type="gramStart"/>
+                        <w:r>
+                          <w:rPr>
+                            <w:sz w:val="16"/>
+                            <w:szCs w:val="16"/>
+                          </w:rPr>
+                          <w:t>PSF(</w:t>
+                        </w:r>
+                        <w:proofErr w:type="gramEnd"/>
+                        <w:r>
+                          <w:rPr>
+                            <w:sz w:val="16"/>
+                            <w:szCs w:val="16"/>
+                          </w:rPr>
+                          <w:t>left</w:t>
+                        </w:r>
+                        <w:r>
+                          <w:rPr>
+                            <w:sz w:val="16"/>
+                            <w:szCs w:val="16"/>
+                          </w:rPr>
+                          <w:t>) and captured response of object( right).</w:t>
                         </w:r>
                       </w:p>
                     </wne:txbxContent>
@@ -3808,9 +4179,80 @@
                       <w:p>
                         <w:pPr>
                           <w:jc w:val="both"/>
+                          <w:rPr>
+                            <w:sz w:val="16"/>
+                            <w:szCs w:val="16"/>
+                          </w:rPr>
                         </w:pPr>
                         <w:r>
-                          <w:t>Figure X</w:t>
+                          <w:rPr>
+                            <w:sz w:val="16"/>
+                            <w:szCs w:val="16"/>
+                          </w:rPr>
+                          <w:t>Fig</w:t>
+                        </w:r>
+                        <w:r>
+                          <w:rPr>
+                            <w:sz w:val="16"/>
+                            <w:szCs w:val="16"/>
+                          </w:rPr>
+                          <w:t>. 8.</w:t>
+                        </w:r>
+                        <w:r>
+                          <w:rPr>
+                            <w:sz w:val="16"/>
+                            <w:szCs w:val="16"/>
+                          </w:rPr>
+                          <w:t xml:space="preserve"> From </w:t>
+                        </w:r>
+                        <w:r>
+                          <w:rPr>
+                            <w:sz w:val="16"/>
+                            <w:szCs w:val="16"/>
+                          </w:rPr>
+                          <w:t>Antipa [</w:t>
+                        </w:r>
+                        <w:r>
+                          <w:rPr>
+                            <w:sz w:val="16"/>
+                            <w:szCs w:val="16"/>
+                          </w:rPr>
+                          <w:t>1]</w:t>
+                        </w:r>
+                        <w:r>
+                          <w:rPr>
+                            <w:sz w:val="16"/>
+                            <w:szCs w:val="16"/>
+                          </w:rPr>
+                          <w:t xml:space="preserve"> </w:t>
+                        </w:r>
+                        <w:r>
+                          <w:rPr>
+                            <w:sz w:val="16"/>
+                            <w:szCs w:val="16"/>
+                          </w:rPr>
+                          <w:t>PSF (left</w:t>
+                        </w:r>
+                        <w:r>
+                          <w:rPr>
+                            <w:sz w:val="16"/>
+                            <w:szCs w:val="16"/>
+                          </w:rPr>
+                          <w:t xml:space="preserve">) and captured response of </w:t>
+                        </w:r>
+                        <w:r>
+                          <w:rPr>
+                            <w:sz w:val="16"/>
+                            <w:szCs w:val="16"/>
+                          </w:rPr>
+                          <w:t>object(right</w:t>
+                        </w:r>
+                        <w:r>
+                          <w:rPr>
+                            <w:sz w:val="16"/>
+                            <w:szCs w:val="16"/>
+                          </w:rPr>
+                          <w:t>).</w:t>
                         </w:r>
                       </w:p>
                     </wne:txbxContent>
@@ -3888,6 +4330,9 @@
                     <wne:txbxContent>
                       <w:p/>
                       <w:p>
+                        <w:pPr>
+                          <w:jc w:val="start"/>
+                        </w:pPr>
                         <w:r>
                           <w:rPr>
                             <w:noProof/>
@@ -3929,7 +4374,46 @@
                           </w:drawing>
                         </w:r>
                         <w:r>
-                          <w:t>Figure X</w:t>
+                          <w:rPr>
+                            <w:sz w:val="16"/>
+                            <w:szCs w:val="16"/>
+                          </w:rPr>
+                          <w:t>Fig</w:t>
+                        </w:r>
+                        <w:r>
+                          <w:rPr>
+                            <w:sz w:val="16"/>
+                            <w:szCs w:val="16"/>
+                          </w:rPr>
+                          <w:t>.</w:t>
+                        </w:r>
+                        <w:r>
+                          <w:rPr>
+                            <w:sz w:val="16"/>
+                            <w:szCs w:val="16"/>
+                          </w:rPr>
+                          <w:t xml:space="preserve"> </w:t>
+                        </w:r>
+                        <w:r>
+                          <w:rPr>
+                            <w:sz w:val="16"/>
+                            <w:szCs w:val="16"/>
+                          </w:rPr>
+                          <w:t>9.</w:t>
+                        </w:r>
+                        <w:r>
+                          <w:rPr>
+                            <w:sz w:val="16"/>
+                            <w:szCs w:val="16"/>
+                          </w:rPr>
+                          <w:t xml:space="preserve"> Antipa [1]</w:t>
+                        </w:r>
+                        <w:r>
+                          <w:rPr>
+                            <w:sz w:val="16"/>
+                            <w:szCs w:val="16"/>
+                          </w:rPr>
+                          <w:t xml:space="preserve"> diffuser. Upper Left is for 20 iterations reconstructions. Upper right, Lower left, and Lower right are 40,60 and 80 iterations of FISTA algorithm  </w:t>
                         </w:r>
                       </w:p>
                     </wne:txbxContent>
@@ -4055,9 +4539,73 @@
                       <w:p>
                         <w:pPr>
                           <w:jc w:val="both"/>
+                          <w:rPr>
+                            <w:sz w:val="16"/>
+                            <w:szCs w:val="16"/>
+                          </w:rPr>
                         </w:pPr>
                         <w:r>
-                          <w:t>Figure X</w:t>
+                          <w:rPr>
+                            <w:sz w:val="16"/>
+                            <w:szCs w:val="16"/>
+                          </w:rPr>
+                          <w:t>Fig</w:t>
+                        </w:r>
+                        <w:r>
+                          <w:rPr>
+                            <w:sz w:val="16"/>
+                            <w:szCs w:val="16"/>
+                          </w:rPr>
+                          <w:t>. 10.</w:t>
+                        </w:r>
+                        <w:r>
+                          <w:rPr>
+                            <w:sz w:val="16"/>
+                            <w:szCs w:val="16"/>
+                          </w:rPr>
+                          <w:t xml:space="preserve"> Double</w:t>
+                        </w:r>
+                        <w:r>
+                          <w:rPr>
+                            <w:sz w:val="16"/>
+                            <w:szCs w:val="16"/>
+                          </w:rPr>
+                          <w:t xml:space="preserve"> sided tape </w:t>
+                        </w:r>
+                        <w:r>
+                          <w:rPr>
+                            <w:sz w:val="16"/>
+                            <w:szCs w:val="16"/>
+                          </w:rPr>
+                          <w:t>PSF (</w:t>
+                        </w:r>
+                        <w:r>
+                          <w:rPr>
+                            <w:sz w:val="16"/>
+                            <w:szCs w:val="16"/>
+                          </w:rPr>
+                          <w:t>left</w:t>
+                        </w:r>
+                        <w:r>
+                          <w:rPr>
+                            <w:sz w:val="16"/>
+                            <w:szCs w:val="16"/>
+                          </w:rPr>
+                          <w:t xml:space="preserve">) and captured response of </w:t>
+                        </w:r>
+                        <w:r>
+                          <w:rPr>
+                            <w:sz w:val="16"/>
+                            <w:szCs w:val="16"/>
+                          </w:rPr>
+                          <w:t>object(right</w:t>
+                        </w:r>
+                        <w:r>
+                          <w:rPr>
+                            <w:sz w:val="16"/>
+                            <w:szCs w:val="16"/>
+                          </w:rPr>
+                          <w:t>).</w:t>
                         </w:r>
                       </w:p>
                     </wne:txbxContent>
@@ -4191,8 +4739,47 @@
                         </w:r>
                       </w:p>
                       <w:p>
-                        <w:r>
-                          <w:t>Figure X</w:t>
+                        <w:pPr>
+                          <w:jc w:val="start"/>
+                          <w:rPr>
+                            <w:sz w:val="16"/>
+                            <w:szCs w:val="16"/>
+                          </w:rPr>
+                        </w:pPr>
+                        <w:r>
+                          <w:rPr>
+                            <w:sz w:val="16"/>
+                            <w:szCs w:val="16"/>
+                          </w:rPr>
+                          <w:t>Fig</w:t>
+                        </w:r>
+                        <w:r>
+                          <w:rPr>
+                            <w:sz w:val="16"/>
+                            <w:szCs w:val="16"/>
+                          </w:rPr>
+                          <w:t>. 11.</w:t>
+                        </w:r>
+                        <w:r>
+                          <w:rPr>
+                            <w:sz w:val="16"/>
+                            <w:szCs w:val="16"/>
+                          </w:rPr>
+                          <w:t xml:space="preserve"> Object used for single and doubled sided tape </w:t>
+                        </w:r>
+                        <w:r>
+                          <w:rPr>
+                            <w:sz w:val="16"/>
+                            <w:szCs w:val="16"/>
+                          </w:rPr>
+                          <w:t>experiments (pink</w:t>
+                        </w:r>
+                        <w:r>
+                          <w:rPr>
+                            <w:sz w:val="16"/>
+                            <w:szCs w:val="16"/>
+                          </w:rPr>
+                          <w:t xml:space="preserve"> elephant pen)</w:t>
                         </w:r>
                       </w:p>
                     </wne:txbxContent>

</xml_diff>